<commit_message>
Update both information files again
</commit_message>
<xml_diff>
--- a/Targets and Goals.docx
+++ b/Targets and Goals.docx
@@ -144,7 +144,7 @@
           <w:sz w:val="28"/>
           <w:szCs w:val="28"/>
         </w:rPr>
-        <w:t>Ускорить как заполнение вакантных рабочих мест компаниями, так и поиск достойных карьерных продолжений соискателям.</w:t>
+        <w:t>Ускорить заполнение вакантных рабочих мест компаниями и поиск достойных карьерных продолжений соискателям.</w:t>
       </w:r>
     </w:p>
     <w:p>
@@ -167,7 +167,7 @@
           <w:sz w:val="28"/>
           <w:szCs w:val="28"/>
         </w:rPr>
-        <w:t>Не только соискатель получит возможность сохранять понравившиеся вакансии в "Избранное", но и рекрутеры - список "избранных" резюме наиболее подходящих специалистов.</w:t>
+        <w:t>Рекрутеры смогут создать список "избранных" резюме/специалистов, а соискатели - список "избранных" вакансий.</w:t>
       </w:r>
     </w:p>
     <w:p>
@@ -241,7 +241,7 @@
           <w:sz w:val="28"/>
           <w:szCs w:val="28"/>
         </w:rPr>
-        <w:t>Добавить возможности создавать аккаунты как компаниям с возможностью размещения подробной информации и доступных вакансий, так и соискателям с возможностью прикрепления резюме и сопроводительного письма.</w:t>
+        <w:t>Аккаунты могут создавать и компании, и соискатели.</w:t>
       </w:r>
     </w:p>
     <w:p>
@@ -264,7 +264,7 @@
           <w:sz w:val="28"/>
           <w:szCs w:val="28"/>
         </w:rPr>
-        <w:t>Дать соискателям возможность сохранять список "избранных" интересных вакансий, а также иметь в постоянной видимости несколько вариантов резюме.</w:t>
+        <w:t>Дать компаниям возможность размещения подробной информации и доступных вакансий.</w:t>
       </w:r>
     </w:p>
     <w:p>
@@ -287,7 +287,124 @@
           <w:sz w:val="28"/>
           <w:szCs w:val="28"/>
         </w:rPr>
-        <w:t>Аналогичный функционал реализовать для рекрутеров: возможность дополнять/уменьшать список "избранных" специалистов</w:t>
+        <w:t xml:space="preserve">Предоставить возможность соискателям искать </w:t>
+      </w:r>
+      <w:r>
+        <w:rPr>
+          <w:rFonts w:ascii="Times New Roman" w:hAnsi="Times New Roman" w:cs="Times New Roman"/>
+          <w:sz w:val="28"/>
+          <w:szCs w:val="28"/>
+        </w:rPr>
+        <w:t>с</w:t>
+      </w:r>
+      <w:r>
+        <w:rPr>
+          <w:rFonts w:ascii="Times New Roman" w:hAnsi="Times New Roman" w:cs="Times New Roman"/>
+          <w:sz w:val="28"/>
+          <w:szCs w:val="28"/>
+        </w:rPr>
+        <w:t>пе</w:t>
+      </w:r>
+      <w:r>
+        <w:rPr>
+          <w:rFonts w:ascii="Times New Roman" w:hAnsi="Times New Roman" w:cs="Times New Roman"/>
+          <w:sz w:val="28"/>
+          <w:szCs w:val="28"/>
+        </w:rPr>
+        <w:t>ц</w:t>
+      </w:r>
+      <w:r>
+        <w:rPr>
+          <w:rFonts w:ascii="Times New Roman" w:hAnsi="Times New Roman" w:cs="Times New Roman"/>
+          <w:sz w:val="28"/>
+          <w:szCs w:val="28"/>
+        </w:rPr>
+        <w:t>иализированные и финансово выгодные позиции.</w:t>
+      </w:r>
+    </w:p>
+    <w:p>
+      <w:pPr>
+        <w:pStyle w:val="a3"/>
+        <w:numPr>
+          <w:ilvl w:val="0"/>
+          <w:numId w:val="2"/>
+        </w:numPr>
+        <w:jc w:val="both"/>
+        <w:rPr>
+          <w:rFonts w:ascii="Times New Roman" w:hAnsi="Times New Roman" w:cs="Times New Roman"/>
+          <w:sz w:val="28"/>
+          <w:szCs w:val="28"/>
+        </w:rPr>
+      </w:pPr>
+      <w:r>
+        <w:rPr>
+          <w:rFonts w:ascii="Times New Roman" w:hAnsi="Times New Roman" w:cs="Times New Roman"/>
+          <w:sz w:val="28"/>
+          <w:szCs w:val="28"/>
+        </w:rPr>
+        <w:t>Дать соискателям возможность сохранять список "избранных"\ интересных вакансий.</w:t>
+      </w:r>
+    </w:p>
+    <w:p>
+      <w:pPr>
+        <w:pStyle w:val="a3"/>
+        <w:numPr>
+          <w:ilvl w:val="0"/>
+          <w:numId w:val="2"/>
+        </w:numPr>
+        <w:jc w:val="both"/>
+        <w:rPr>
+          <w:rFonts w:ascii="Times New Roman" w:hAnsi="Times New Roman" w:cs="Times New Roman"/>
+          <w:sz w:val="28"/>
+          <w:szCs w:val="28"/>
+        </w:rPr>
+      </w:pPr>
+      <w:r>
+        <w:rPr>
+          <w:rFonts w:ascii="Times New Roman" w:hAnsi="Times New Roman" w:cs="Times New Roman"/>
+          <w:sz w:val="28"/>
+          <w:szCs w:val="28"/>
+        </w:rPr>
+        <w:t>Соискатель сможет иметь на аккаунте несколько вариантов резюме в постоянной видимости</w:t>
+      </w:r>
+      <w:r>
+        <w:rPr>
+          <w:rFonts w:ascii="Times New Roman" w:hAnsi="Times New Roman" w:cs="Times New Roman"/>
+          <w:sz w:val="28"/>
+          <w:szCs w:val="28"/>
+        </w:rPr>
+        <w:t xml:space="preserve"> работодателей</w:t>
+      </w:r>
+      <w:r>
+        <w:rPr>
+          <w:rFonts w:ascii="Times New Roman" w:hAnsi="Times New Roman" w:cs="Times New Roman"/>
+          <w:sz w:val="28"/>
+          <w:szCs w:val="28"/>
+        </w:rPr>
+        <w:t>.</w:t>
+      </w:r>
+    </w:p>
+    <w:p>
+      <w:pPr>
+        <w:pStyle w:val="a3"/>
+        <w:numPr>
+          <w:ilvl w:val="0"/>
+          <w:numId w:val="2"/>
+        </w:numPr>
+        <w:jc w:val="both"/>
+        <w:rPr>
+          <w:rFonts w:ascii="Times New Roman" w:hAnsi="Times New Roman" w:cs="Times New Roman"/>
+          <w:sz w:val="28"/>
+          <w:szCs w:val="28"/>
+        </w:rPr>
+      </w:pPr>
+      <w:r>
+        <w:rPr>
+          <w:rFonts w:ascii="Times New Roman" w:hAnsi="Times New Roman" w:cs="Times New Roman"/>
+          <w:sz w:val="28"/>
+          <w:szCs w:val="28"/>
+        </w:rPr>
+        <w:t>Аналогичный функционал реализовать для рекрутеров: возможность дополнять/уменьшать список "избранных" специалистов.</w:t>
       </w:r>
     </w:p>
     <w:sectPr>

</xml_diff>